<commit_message>
adding names and format
</commit_message>
<xml_diff>
--- a/new geography analysis.docx
+++ b/new geography analysis.docx
@@ -6061,10 +6061,7 @@
           </w:tcPr>
           <w:p>
             <w:r>
-              <w:t>Screenshot of answer boxes</w:t>
-            </w:r>
-            <w:r>
-              <w:t>.</w:t>
+              <w:t>Screenshot of answer boxes.</w:t>
             </w:r>
           </w:p>
         </w:tc>
@@ -6077,10 +6074,7 @@
           </w:tcPr>
           <w:p>
             <w:r>
-              <w:t>Questions automatically marked accurately</w:t>
-            </w:r>
-            <w:r>
-              <w:t>.</w:t>
+              <w:t>Questions automatically marked accurately.</w:t>
             </w:r>
           </w:p>
         </w:tc>
@@ -6102,10 +6096,7 @@
           </w:tcPr>
           <w:p>
             <w:r>
-              <w:t xml:space="preserve">Screenshot of questions being marked </w:t>
-            </w:r>
-            <w:r>
-              <w:t>by highlighting the correct box green and the incorrect box red</w:t>
+              <w:t>Screenshot of questions being marked by highlighting the correct box green and the incorrect box red</w:t>
             </w:r>
             <w:r>
               <w:t>.</w:t>
@@ -6121,10 +6112,7 @@
           </w:tcPr>
           <w:p>
             <w:r>
-              <w:t>Final feedback for students</w:t>
-            </w:r>
-            <w:r>
-              <w:t>.</w:t>
+              <w:t>Final feedback for students.</w:t>
             </w:r>
           </w:p>
         </w:tc>
@@ -6135,10 +6123,7 @@
           </w:tcPr>
           <w:p>
             <w:r>
-              <w:t>The tutor and students both highlighted this in the survey and stakeholder requirements, and I found it was slightly lacking in a current solution.</w:t>
-            </w:r>
-            <w:r>
-              <w:t xml:space="preserve"> This will also help benefit the student more as he will know where to work on.</w:t>
+              <w:t>The tutor and students both highlighted this in the survey and stakeholder requirements, and I found it was slightly lacking in a current solution. This will also help benefit the student more as he will know where to work on.</w:t>
             </w:r>
           </w:p>
         </w:tc>
@@ -6149,16 +6134,7 @@
           </w:tcPr>
           <w:p>
             <w:r>
-              <w:t>Screenshot</w:t>
-            </w:r>
-            <w:r>
-              <w:t>s</w:t>
-            </w:r>
-            <w:r>
-              <w:t xml:space="preserve"> of different feedback depending on result</w:t>
-            </w:r>
-            <w:r>
-              <w:t xml:space="preserve"> and where to improve and where they are already strong.</w:t>
+              <w:t>Screenshots of different feedback depending on result and where to improve and where they are already strong.</w:t>
             </w:r>
           </w:p>
         </w:tc>
@@ -6479,6 +6455,230 @@
         <w:t>How are we going to test all our inputs to make sure we have the correct outputs. Need to decide what type of data we are going to use to test. Test as you go along.</w:t>
       </w:r>
     </w:p>
+    <w:p/>
+    <w:p>
+      <w:r>
+        <w:br w:type="page"/>
+      </w:r>
+    </w:p>
+    <w:p>
+      <w:pPr>
+        <w:pStyle w:val="Heading1"/>
+      </w:pPr>
+      <w:r>
+        <w:lastRenderedPageBreak/>
+        <w:t>Development – Prototype 1</w:t>
+      </w:r>
+    </w:p>
+    <w:p/>
+    <w:p>
+      <w:pPr>
+        <w:rPr>
+          <w:i/>
+          <w:iCs/>
+        </w:rPr>
+      </w:pPr>
+      <w:r>
+        <w:rPr>
+          <w:i/>
+          <w:iCs/>
+        </w:rPr>
+        <w:t>Introduction, that describes the objective of this version and links back to decomposition.</w:t>
+      </w:r>
+    </w:p>
+    <w:p>
+      <w:r>
+        <w:t>Version Objectives for Prototype 1:</w:t>
+      </w:r>
+    </w:p>
+    <w:p>
+      <w:pPr>
+        <w:pStyle w:val="ListParagraph"/>
+        <w:numPr>
+          <w:ilvl w:val="0"/>
+          <w:numId w:val="12"/>
+        </w:numPr>
+      </w:pPr>
+      <w:r>
+        <w:t>Allow user to select a subject and</w:t>
+      </w:r>
+    </w:p>
+    <w:p>
+      <w:pPr>
+        <w:pStyle w:val="ListParagraph"/>
+        <w:numPr>
+          <w:ilvl w:val="0"/>
+          <w:numId w:val="12"/>
+        </w:numPr>
+      </w:pPr>
+      <w:r>
+        <w:t>Allow user to select a time and no of Questions and Start Quiz</w:t>
+      </w:r>
+    </w:p>
+    <w:p>
+      <w:pPr>
+        <w:pStyle w:val="ListParagraph"/>
+        <w:numPr>
+          <w:ilvl w:val="0"/>
+          <w:numId w:val="12"/>
+        </w:numPr>
+      </w:pPr>
+      <w:r>
+        <w:t>Get questions from the file</w:t>
+      </w:r>
+    </w:p>
+    <w:p>
+      <w:pPr>
+        <w:pStyle w:val="ListParagraph"/>
+        <w:numPr>
+          <w:ilvl w:val="0"/>
+          <w:numId w:val="12"/>
+        </w:numPr>
+      </w:pPr>
+      <w:r>
+        <w:t>Select and display question and answers</w:t>
+      </w:r>
+    </w:p>
+    <w:p>
+      <w:pPr>
+        <w:pStyle w:val="ListParagraph"/>
+        <w:numPr>
+          <w:ilvl w:val="0"/>
+          <w:numId w:val="12"/>
+        </w:numPr>
+      </w:pPr>
+      <w:r>
+        <w:t>Check answer and update score</w:t>
+      </w:r>
+    </w:p>
+    <w:p>
+      <w:pPr>
+        <w:pStyle w:val="ListParagraph"/>
+        <w:numPr>
+          <w:ilvl w:val="0"/>
+          <w:numId w:val="12"/>
+        </w:numPr>
+      </w:pPr>
+      <w:r>
+        <w:t>Go on to next question and Quiz</w:t>
+      </w:r>
+    </w:p>
+    <w:p>
+      <w:pPr>
+        <w:pStyle w:val="ListParagraph"/>
+        <w:numPr>
+          <w:ilvl w:val="0"/>
+          <w:numId w:val="12"/>
+        </w:numPr>
+      </w:pPr>
+      <w:r>
+        <w:t>Display score</w:t>
+      </w:r>
+    </w:p>
+    <w:p/>
+    <w:p>
+      <w:pPr>
+        <w:pStyle w:val="Heading2"/>
+      </w:pPr>
+      <w:r>
+        <w:t xml:space="preserve">Stage 1 - </w:t>
+      </w:r>
+      <w:r>
+        <w:t>Allow user to select a subject</w:t>
+      </w:r>
+    </w:p>
+    <w:p>
+      <w:r>
+        <w:drawing>
+          <wp:inline distT="0" distB="0" distL="0" distR="0" wp14:anchorId="30359584" wp14:editId="12B5B5AF">
+            <wp:extent cx="3206915" cy="1892397"/>
+            <wp:effectExtent l="0" t="0" r="0" b="0"/>
+            <wp:docPr id="1567132415" name="Picture 1"/>
+            <wp:cNvGraphicFramePr>
+              <a:graphicFrameLocks xmlns:a="http://schemas.openxmlformats.org/drawingml/2006/main" noChangeAspect="1"/>
+            </wp:cNvGraphicFramePr>
+            <a:graphic xmlns:a="http://schemas.openxmlformats.org/drawingml/2006/main">
+              <a:graphicData uri="http://schemas.openxmlformats.org/drawingml/2006/picture">
+                <pic:pic xmlns:pic="http://schemas.openxmlformats.org/drawingml/2006/picture">
+                  <pic:nvPicPr>
+                    <pic:cNvPr id="1567132415" name=""/>
+                    <pic:cNvPicPr/>
+                  </pic:nvPicPr>
+                  <pic:blipFill>
+                    <a:blip r:embed="rId25"/>
+                    <a:stretch>
+                      <a:fillRect/>
+                    </a:stretch>
+                  </pic:blipFill>
+                  <pic:spPr>
+                    <a:xfrm>
+                      <a:off x="0" y="0"/>
+                      <a:ext cx="3206915" cy="1892397"/>
+                    </a:xfrm>
+                    <a:prstGeom prst="rect">
+                      <a:avLst/>
+                    </a:prstGeom>
+                  </pic:spPr>
+                </pic:pic>
+              </a:graphicData>
+            </a:graphic>
+          </wp:inline>
+        </w:drawing>
+      </w:r>
+    </w:p>
+    <w:p/>
+    <w:p/>
+    <w:p/>
+    <w:p>
+      <w:r>
+        <w:t xml:space="preserve">Stage 2 - </w:t>
+      </w:r>
+      <w:r>
+        <w:t>Allow user to select a time and no of Questions and Start Quiz</w:t>
+      </w:r>
+    </w:p>
+    <w:p>
+      <w:r>
+        <w:t xml:space="preserve">Stage 3 - </w:t>
+      </w:r>
+      <w:r>
+        <w:t>Get questions from the file</w:t>
+      </w:r>
+    </w:p>
+    <w:p>
+      <w:r>
+        <w:t xml:space="preserve">Stage 4 - </w:t>
+      </w:r>
+      <w:r>
+        <w:t>Select and display question and answers</w:t>
+      </w:r>
+    </w:p>
+    <w:p>
+      <w:r>
+        <w:t xml:space="preserve">Stage 5 - </w:t>
+      </w:r>
+      <w:r>
+        <w:t>Check answer and update score</w:t>
+      </w:r>
+    </w:p>
+    <w:p>
+      <w:r>
+        <w:t xml:space="preserve">Stage 6 - </w:t>
+      </w:r>
+      <w:r>
+        <w:t>Go on to next question and Quiz</w:t>
+      </w:r>
+    </w:p>
+    <w:p>
+      <w:r>
+        <w:t xml:space="preserve">Stage 7 - </w:t>
+      </w:r>
+      <w:r>
+        <w:t>Display score</w:t>
+      </w:r>
+    </w:p>
+    <w:p/>
+    <w:p/>
     <w:sectPr>
       <w:pgSz w:w="11906" w:h="16838"/>
       <w:pgMar w:top="1440" w:right="1440" w:bottom="1440" w:left="1440" w:header="708" w:footer="708" w:gutter="0"/>
@@ -7103,6 +7303,119 @@
     </w:lvl>
   </w:abstractNum>
   <w:abstractNum w:abstractNumId="5" w15:restartNumberingAfterBreak="0">
+    <w:nsid w:val="35F53E72"/>
+    <w:multiLevelType w:val="hybridMultilevel"/>
+    <w:tmpl w:val="957050EA"/>
+    <w:lvl w:ilvl="0" w:tplc="08090001">
+      <w:start w:val="1"/>
+      <w:numFmt w:val="bullet"/>
+      <w:lvlText w:val=""/>
+      <w:lvlJc w:val="left"/>
+      <w:pPr>
+        <w:ind w:left="720" w:hanging="360"/>
+      </w:pPr>
+      <w:rPr>
+        <w:rFonts w:ascii="Symbol" w:hAnsi="Symbol" w:hint="default"/>
+      </w:rPr>
+    </w:lvl>
+    <w:lvl w:ilvl="1" w:tplc="08090003" w:tentative="1">
+      <w:start w:val="1"/>
+      <w:numFmt w:val="bullet"/>
+      <w:lvlText w:val="o"/>
+      <w:lvlJc w:val="left"/>
+      <w:pPr>
+        <w:ind w:left="1440" w:hanging="360"/>
+      </w:pPr>
+      <w:rPr>
+        <w:rFonts w:ascii="Courier New" w:hAnsi="Courier New" w:cs="Courier New" w:hint="default"/>
+      </w:rPr>
+    </w:lvl>
+    <w:lvl w:ilvl="2" w:tplc="08090005" w:tentative="1">
+      <w:start w:val="1"/>
+      <w:numFmt w:val="bullet"/>
+      <w:lvlText w:val=""/>
+      <w:lvlJc w:val="left"/>
+      <w:pPr>
+        <w:ind w:left="2160" w:hanging="360"/>
+      </w:pPr>
+      <w:rPr>
+        <w:rFonts w:ascii="Wingdings" w:hAnsi="Wingdings" w:hint="default"/>
+      </w:rPr>
+    </w:lvl>
+    <w:lvl w:ilvl="3" w:tplc="08090001" w:tentative="1">
+      <w:start w:val="1"/>
+      <w:numFmt w:val="bullet"/>
+      <w:lvlText w:val=""/>
+      <w:lvlJc w:val="left"/>
+      <w:pPr>
+        <w:ind w:left="2880" w:hanging="360"/>
+      </w:pPr>
+      <w:rPr>
+        <w:rFonts w:ascii="Symbol" w:hAnsi="Symbol" w:hint="default"/>
+      </w:rPr>
+    </w:lvl>
+    <w:lvl w:ilvl="4" w:tplc="08090003" w:tentative="1">
+      <w:start w:val="1"/>
+      <w:numFmt w:val="bullet"/>
+      <w:lvlText w:val="o"/>
+      <w:lvlJc w:val="left"/>
+      <w:pPr>
+        <w:ind w:left="3600" w:hanging="360"/>
+      </w:pPr>
+      <w:rPr>
+        <w:rFonts w:ascii="Courier New" w:hAnsi="Courier New" w:cs="Courier New" w:hint="default"/>
+      </w:rPr>
+    </w:lvl>
+    <w:lvl w:ilvl="5" w:tplc="08090005" w:tentative="1">
+      <w:start w:val="1"/>
+      <w:numFmt w:val="bullet"/>
+      <w:lvlText w:val=""/>
+      <w:lvlJc w:val="left"/>
+      <w:pPr>
+        <w:ind w:left="4320" w:hanging="360"/>
+      </w:pPr>
+      <w:rPr>
+        <w:rFonts w:ascii="Wingdings" w:hAnsi="Wingdings" w:hint="default"/>
+      </w:rPr>
+    </w:lvl>
+    <w:lvl w:ilvl="6" w:tplc="08090001" w:tentative="1">
+      <w:start w:val="1"/>
+      <w:numFmt w:val="bullet"/>
+      <w:lvlText w:val=""/>
+      <w:lvlJc w:val="left"/>
+      <w:pPr>
+        <w:ind w:left="5040" w:hanging="360"/>
+      </w:pPr>
+      <w:rPr>
+        <w:rFonts w:ascii="Symbol" w:hAnsi="Symbol" w:hint="default"/>
+      </w:rPr>
+    </w:lvl>
+    <w:lvl w:ilvl="7" w:tplc="08090003" w:tentative="1">
+      <w:start w:val="1"/>
+      <w:numFmt w:val="bullet"/>
+      <w:lvlText w:val="o"/>
+      <w:lvlJc w:val="left"/>
+      <w:pPr>
+        <w:ind w:left="5760" w:hanging="360"/>
+      </w:pPr>
+      <w:rPr>
+        <w:rFonts w:ascii="Courier New" w:hAnsi="Courier New" w:cs="Courier New" w:hint="default"/>
+      </w:rPr>
+    </w:lvl>
+    <w:lvl w:ilvl="8" w:tplc="08090005" w:tentative="1">
+      <w:start w:val="1"/>
+      <w:numFmt w:val="bullet"/>
+      <w:lvlText w:val=""/>
+      <w:lvlJc w:val="left"/>
+      <w:pPr>
+        <w:ind w:left="6480" w:hanging="360"/>
+      </w:pPr>
+      <w:rPr>
+        <w:rFonts w:ascii="Wingdings" w:hAnsi="Wingdings" w:hint="default"/>
+      </w:rPr>
+    </w:lvl>
+  </w:abstractNum>
+  <w:abstractNum w:abstractNumId="6" w15:restartNumberingAfterBreak="0">
     <w:nsid w:val="53F23322"/>
     <w:multiLevelType w:val="hybridMultilevel"/>
     <w:tmpl w:val="D262B5F2"/>
@@ -7215,7 +7528,7 @@
       </w:rPr>
     </w:lvl>
   </w:abstractNum>
-  <w:abstractNum w:abstractNumId="6" w15:restartNumberingAfterBreak="0">
+  <w:abstractNum w:abstractNumId="7" w15:restartNumberingAfterBreak="0">
     <w:nsid w:val="696B6D1F"/>
     <w:multiLevelType w:val="hybridMultilevel"/>
     <w:tmpl w:val="C84463D2"/>
@@ -7327,7 +7640,7 @@
       </w:rPr>
     </w:lvl>
   </w:abstractNum>
-  <w:abstractNum w:abstractNumId="7" w15:restartNumberingAfterBreak="0">
+  <w:abstractNum w:abstractNumId="8" w15:restartNumberingAfterBreak="0">
     <w:nsid w:val="6EAF6D46"/>
     <w:multiLevelType w:val="hybridMultilevel"/>
     <w:tmpl w:val="8F1A72C0"/>
@@ -7440,7 +7753,7 @@
       </w:rPr>
     </w:lvl>
   </w:abstractNum>
-  <w:abstractNum w:abstractNumId="8" w15:restartNumberingAfterBreak="0">
+  <w:abstractNum w:abstractNumId="9" w15:restartNumberingAfterBreak="0">
     <w:nsid w:val="6F8925CF"/>
     <w:multiLevelType w:val="hybridMultilevel"/>
     <w:tmpl w:val="2CCC1224"/>
@@ -7552,7 +7865,7 @@
       </w:rPr>
     </w:lvl>
   </w:abstractNum>
-  <w:abstractNum w:abstractNumId="9" w15:restartNumberingAfterBreak="0">
+  <w:abstractNum w:abstractNumId="10" w15:restartNumberingAfterBreak="0">
     <w:nsid w:val="71BE692B"/>
     <w:multiLevelType w:val="hybridMultilevel"/>
     <w:tmpl w:val="86981436"/>
@@ -7665,7 +7978,7 @@
       </w:rPr>
     </w:lvl>
   </w:abstractNum>
-  <w:abstractNum w:abstractNumId="10" w15:restartNumberingAfterBreak="0">
+  <w:abstractNum w:abstractNumId="11" w15:restartNumberingAfterBreak="0">
     <w:nsid w:val="785E0676"/>
     <w:multiLevelType w:val="hybridMultilevel"/>
     <w:tmpl w:val="1A8E1580"/>
@@ -7785,10 +8098,10 @@
     <w:abstractNumId w:val="0"/>
   </w:num>
   <w:num w:numId="3" w16cid:durableId="1730761813">
-    <w:abstractNumId w:val="6"/>
+    <w:abstractNumId w:val="7"/>
   </w:num>
   <w:num w:numId="4" w16cid:durableId="78254333">
-    <w:abstractNumId w:val="8"/>
+    <w:abstractNumId w:val="9"/>
   </w:num>
   <w:num w:numId="5" w16cid:durableId="2021202488">
     <w:abstractNumId w:val="4"/>
@@ -7797,19 +8110,22 @@
     <w:abstractNumId w:val="3"/>
   </w:num>
   <w:num w:numId="7" w16cid:durableId="2044402503">
-    <w:abstractNumId w:val="7"/>
+    <w:abstractNumId w:val="8"/>
   </w:num>
   <w:num w:numId="8" w16cid:durableId="40593046">
-    <w:abstractNumId w:val="5"/>
+    <w:abstractNumId w:val="6"/>
   </w:num>
   <w:num w:numId="9" w16cid:durableId="203324910">
-    <w:abstractNumId w:val="9"/>
+    <w:abstractNumId w:val="10"/>
   </w:num>
   <w:num w:numId="10" w16cid:durableId="1198010575">
     <w:abstractNumId w:val="2"/>
   </w:num>
   <w:num w:numId="11" w16cid:durableId="981929520">
-    <w:abstractNumId w:val="10"/>
+    <w:abstractNumId w:val="11"/>
+  </w:num>
+  <w:num w:numId="12" w16cid:durableId="881328358">
+    <w:abstractNumId w:val="5"/>
   </w:num>
 </w:numbering>
 </file>
@@ -8214,7 +8530,7 @@
   <w:style w:type="paragraph" w:default="1" w:styleId="Normal">
     <w:name w:val="Normal"/>
     <w:qFormat/>
-    <w:rsid w:val="00132B9C"/>
+    <w:rsid w:val="006D310F"/>
   </w:style>
   <w:style w:type="paragraph" w:styleId="Heading1">
     <w:name w:val="heading 1"/>

</xml_diff>

<commit_message>
Complete coursework without design and csv file. Not functional
</commit_message>
<xml_diff>
--- a/new geography analysis.docx
+++ b/new geography analysis.docx
@@ -1833,21 +1833,7 @@
         <w:rPr>
           <w:lang w:val="en-US"/>
         </w:rPr>
-        <w:t xml:space="preserve"> Additionally, the third prototype will also aim to have adaptive questions. What I mean by this is the difficulty of the questions will change depending on how the player is doing. For example, if the player consecutively answers the question correct then the difficulty will increase; on the other-hand if the player is incorrectly answering the </w:t>
-      </w:r>
-      <w:proofErr w:type="gramStart"/>
-      <w:r>
-        <w:rPr>
-          <w:lang w:val="en-US"/>
-        </w:rPr>
-        <w:t>question</w:t>
-      </w:r>
-      <w:proofErr w:type="gramEnd"/>
-      <w:r>
-        <w:rPr>
-          <w:lang w:val="en-US"/>
-        </w:rPr>
-        <w:t xml:space="preserve"> then the difficulty will decrease.</w:t>
+        <w:t xml:space="preserve"> Additionally, the third prototype will also aim to have adaptive questions. What I mean by this is the difficulty of the questions will change depending on how the player is doing. For example, if the player consecutively answers the question correct then the difficulty will increase; on the other-hand if the player is incorrectly answering the question then the difficulty will decrease.</w:t>
       </w:r>
     </w:p>
     <w:p>
@@ -2546,210 +2532,177 @@
       <w:r>
         <w:t>-</w:t>
       </w:r>
-      <w:proofErr w:type="spellStart"/>
       <w:r>
         <w:rPr>
           <w:color w:val="FFFFFF" w:themeColor="background1"/>
           <w:highlight w:val="red"/>
         </w:rPr>
-        <w:t>Illyase</w:t>
-      </w:r>
-      <w:proofErr w:type="spellEnd"/>
+        <w:t xml:space="preserve">Illyase/ A </w:t>
+      </w:r>
       <w:r>
         <w:rPr>
           <w:color w:val="FFFFFF" w:themeColor="background1"/>
           <w:highlight w:val="red"/>
         </w:rPr>
-        <w:t xml:space="preserve">/ A </w:t>
+        <w:t xml:space="preserve">GCSE </w:t>
       </w:r>
       <w:r>
         <w:rPr>
           <w:color w:val="FFFFFF" w:themeColor="background1"/>
           <w:highlight w:val="red"/>
         </w:rPr>
-        <w:t xml:space="preserve">GCSE </w:t>
+        <w:t xml:space="preserve">geography </w:t>
       </w:r>
       <w:r>
         <w:rPr>
           <w:color w:val="FFFFFF" w:themeColor="background1"/>
           <w:highlight w:val="red"/>
         </w:rPr>
-        <w:t xml:space="preserve">geography </w:t>
+        <w:t>student</w:t>
+      </w:r>
+      <w:r>
+        <w:rPr>
+          <w:color w:val="FFFFFF" w:themeColor="background1"/>
+        </w:rPr>
+        <w:t xml:space="preserve"> </w:t>
+      </w:r>
+      <w:r>
+        <w:t>– These are the</w:t>
+      </w:r>
+      <w:r>
+        <w:t xml:space="preserve"> people</w:t>
+      </w:r>
+      <w:r>
+        <w:t xml:space="preserve"> who are revising geography in order to achieve higher grades in their GCSEs.</w:t>
+      </w:r>
+      <w:r>
+        <w:t xml:space="preserve"> Illyase is a hardworking, high-achieving, ambitious student </w:t>
+      </w:r>
+      <w:r>
+        <w:t xml:space="preserve">with good grades </w:t>
+      </w:r>
+      <w:r>
+        <w:t xml:space="preserve">who’s looking for a new </w:t>
+      </w:r>
+      <w:r>
+        <w:t>platform to study his geography</w:t>
+      </w:r>
+      <w:r>
+        <w:t>. Illyase can help me understand if the questions are too difficult or easy or if the User Interface is too bland or too overwhelming.</w:t>
+      </w:r>
+    </w:p>
+    <w:p>
+      <w:r>
+        <w:lastRenderedPageBreak/>
+        <w:t>-</w:t>
       </w:r>
       <w:r>
         <w:rPr>
           <w:color w:val="FFFFFF" w:themeColor="background1"/>
           <w:highlight w:val="red"/>
         </w:rPr>
-        <w:t>student</w:t>
-      </w:r>
-      <w:r>
-        <w:rPr>
-          <w:color w:val="FFFFFF" w:themeColor="background1"/>
-        </w:rPr>
-        <w:t xml:space="preserve"> </w:t>
-      </w:r>
-      <w:r>
-        <w:t>– These are the</w:t>
-      </w:r>
-      <w:r>
-        <w:t xml:space="preserve"> people</w:t>
-      </w:r>
-      <w:r>
-        <w:t xml:space="preserve"> who are revising geography in order to achieve higher grades in their GCSEs.</w:t>
-      </w:r>
-      <w:r>
-        <w:t xml:space="preserve"> </w:t>
-      </w:r>
-      <w:proofErr w:type="spellStart"/>
-      <w:r>
-        <w:t>Illyase</w:t>
-      </w:r>
-      <w:proofErr w:type="spellEnd"/>
-      <w:r>
-        <w:t xml:space="preserve"> is a hardworking, high-achieving, ambitious student </w:t>
-      </w:r>
-      <w:r>
-        <w:t xml:space="preserve">with good grades </w:t>
-      </w:r>
-      <w:r>
-        <w:t xml:space="preserve">who’s looking for a new </w:t>
-      </w:r>
-      <w:r>
-        <w:t>platform to study his geography</w:t>
-      </w:r>
-      <w:r>
-        <w:t xml:space="preserve">. </w:t>
-      </w:r>
-      <w:proofErr w:type="spellStart"/>
-      <w:r>
-        <w:t>Illyase</w:t>
-      </w:r>
-      <w:proofErr w:type="spellEnd"/>
-      <w:r>
-        <w:t xml:space="preserve"> can help me understand if the questions are too difficult or easy or if the User Interface is too bland or too overwhelming.</w:t>
-      </w:r>
-    </w:p>
-    <w:p>
-      <w:r>
-        <w:lastRenderedPageBreak/>
-        <w:t>-</w:t>
+        <w:t xml:space="preserve">Maimoon/ A </w:t>
       </w:r>
       <w:r>
         <w:rPr>
           <w:color w:val="FFFFFF" w:themeColor="background1"/>
           <w:highlight w:val="red"/>
         </w:rPr>
-        <w:t xml:space="preserve">Maimoon/ A </w:t>
+        <w:t xml:space="preserve">GCSE </w:t>
       </w:r>
       <w:r>
         <w:rPr>
           <w:color w:val="FFFFFF" w:themeColor="background1"/>
           <w:highlight w:val="red"/>
         </w:rPr>
-        <w:t xml:space="preserve">GCSE </w:t>
+        <w:t xml:space="preserve">Geography </w:t>
       </w:r>
       <w:r>
         <w:rPr>
           <w:color w:val="FFFFFF" w:themeColor="background1"/>
           <w:highlight w:val="red"/>
         </w:rPr>
-        <w:t xml:space="preserve">Geography </w:t>
+        <w:t>head of department</w:t>
+      </w:r>
+      <w:r>
+        <w:t xml:space="preserve"> </w:t>
+      </w:r>
+      <w:r>
+        <w:t>– These are not necessarily the same as geography teachers as t</w:t>
+      </w:r>
+      <w:r>
+        <w:t xml:space="preserve">hey only need to see progress and scores </w:t>
+      </w:r>
+      <w:r>
+        <w:t xml:space="preserve">so they know whether to make improvements to the staff or any other </w:t>
+      </w:r>
+      <w:r>
+        <w:t>methods of teaching if the progress is poor.</w:t>
+      </w:r>
+      <w:r>
+        <w:t xml:space="preserve"> </w:t>
+      </w:r>
+      <w:r>
+        <w:t xml:space="preserve">Maimoon is a head of geography department at the esteemed loreto college who needs an easily accessible database which holds his students results in geography HomeWorks and their exams results. </w:t>
+      </w:r>
+      <w:r>
+        <w:t xml:space="preserve">Maimoon </w:t>
+      </w:r>
+      <w:r>
+        <w:t xml:space="preserve">can tell me </w:t>
+      </w:r>
+      <w:r>
+        <w:t>about the ease of</w:t>
+      </w:r>
+      <w:r>
+        <w:t xml:space="preserve"> reviewing the questions</w:t>
+      </w:r>
+      <w:r>
+        <w:t xml:space="preserve"> in case</w:t>
+      </w:r>
+      <w:r>
+        <w:t xml:space="preserve"> </w:t>
+      </w:r>
+      <w:r>
+        <w:t>it’s</w:t>
+      </w:r>
+      <w:r>
+        <w:t xml:space="preserve"> too difficult to understand</w:t>
+      </w:r>
+      <w:r>
+        <w:t>.</w:t>
+      </w:r>
+    </w:p>
+    <w:p>
+      <w:r>
+        <w:t>-</w:t>
       </w:r>
       <w:r>
         <w:rPr>
           <w:color w:val="FFFFFF" w:themeColor="background1"/>
           <w:highlight w:val="red"/>
         </w:rPr>
-        <w:t>head of department</w:t>
-      </w:r>
-      <w:r>
-        <w:t xml:space="preserve"> </w:t>
-      </w:r>
-      <w:r>
-        <w:t>– These are not necessarily the same as geography teachers as t</w:t>
-      </w:r>
-      <w:r>
-        <w:t xml:space="preserve">hey only need to see progress and scores </w:t>
-      </w:r>
-      <w:r>
-        <w:t xml:space="preserve">so they know whether to make improvements to the staff or any other </w:t>
-      </w:r>
-      <w:r>
-        <w:t>methods of teaching if the progress is poor.</w:t>
-      </w:r>
-      <w:r>
-        <w:t xml:space="preserve"> </w:t>
-      </w:r>
-      <w:r>
-        <w:t xml:space="preserve">Maimoon is a head of geography department at the esteemed </w:t>
-      </w:r>
-      <w:proofErr w:type="spellStart"/>
-      <w:r>
-        <w:t>loreto</w:t>
-      </w:r>
-      <w:proofErr w:type="spellEnd"/>
-      <w:r>
-        <w:t xml:space="preserve"> college who needs an easily accessible database which holds his students results in geography HomeWorks and their exams results. </w:t>
-      </w:r>
-      <w:r>
-        <w:t xml:space="preserve">Maimoon </w:t>
-      </w:r>
-      <w:r>
-        <w:t xml:space="preserve">can tell me </w:t>
-      </w:r>
-      <w:r>
-        <w:t>about the ease of</w:t>
-      </w:r>
-      <w:r>
-        <w:t xml:space="preserve"> reviewing the questions</w:t>
-      </w:r>
-      <w:r>
-        <w:t xml:space="preserve"> in case</w:t>
-      </w:r>
-      <w:r>
-        <w:t xml:space="preserve"> </w:t>
-      </w:r>
-      <w:r>
-        <w:t>it’s</w:t>
-      </w:r>
-      <w:r>
-        <w:t xml:space="preserve"> too difficult to understand</w:t>
-      </w:r>
-      <w:r>
-        <w:t>.</w:t>
-      </w:r>
-    </w:p>
-    <w:p>
-      <w:r>
-        <w:t>-</w:t>
+        <w:t xml:space="preserve">Mr Shiels/ </w:t>
       </w:r>
       <w:r>
         <w:rPr>
           <w:color w:val="FFFFFF" w:themeColor="background1"/>
           <w:highlight w:val="red"/>
         </w:rPr>
-        <w:t xml:space="preserve">Mr Shiels/ </w:t>
+        <w:t xml:space="preserve">GCSE </w:t>
       </w:r>
       <w:r>
         <w:rPr>
           <w:color w:val="FFFFFF" w:themeColor="background1"/>
           <w:highlight w:val="red"/>
         </w:rPr>
-        <w:t xml:space="preserve">GCSE </w:t>
+        <w:t xml:space="preserve">Geography </w:t>
       </w:r>
       <w:r>
         <w:rPr>
           <w:color w:val="FFFFFF" w:themeColor="background1"/>
           <w:highlight w:val="red"/>
         </w:rPr>
-        <w:t xml:space="preserve">Geography </w:t>
-      </w:r>
-      <w:r>
-        <w:rPr>
-          <w:color w:val="FFFFFF" w:themeColor="background1"/>
-          <w:highlight w:val="red"/>
-        </w:rPr>
         <w:t>teacher</w:t>
       </w:r>
       <w:r>
@@ -2967,15 +2920,7 @@
     </w:p>
     <w:p>
       <w:r>
-        <w:t xml:space="preserve">GT; “No because this app is helped to retain memory from knowledge learnt in lesson, </w:t>
-      </w:r>
-      <w:proofErr w:type="gramStart"/>
-      <w:r>
-        <w:t>If</w:t>
-      </w:r>
-      <w:proofErr w:type="gramEnd"/>
-      <w:r>
-        <w:t xml:space="preserve"> a student were to get set a hard task by me then they will get flustered and forget.”</w:t>
+        <w:t>GT; “No because this app is helped to retain memory from knowledge learnt in lesson, If a student were to get set a hard task by me then they will get flustered and forget.”</w:t>
       </w:r>
     </w:p>
     <w:p>
@@ -3432,15 +3377,7 @@
         <w:t xml:space="preserve"> enable the feature of having 2 or more players.</w:t>
       </w:r>
       <w:r>
-        <w:t xml:space="preserve"> Moreover, it tells you what the correct answer is and what everyone else picked. GeoQuiz will learn from this by outputting the correct answer when a question is incorrectly answered but we will not display others answers simply because there </w:t>
-      </w:r>
-      <w:proofErr w:type="gramStart"/>
-      <w:r>
-        <w:t>is</w:t>
-      </w:r>
-      <w:proofErr w:type="gramEnd"/>
-      <w:r>
-        <w:t xml:space="preserve"> no other people.</w:t>
+        <w:t xml:space="preserve"> Moreover, it tells you what the correct answer is and what everyone else picked. GeoQuiz will learn from this by outputting the correct answer when a question is incorrectly answered but we will not display others answers simply because there is no other people.</w:t>
       </w:r>
     </w:p>
     <w:p>
@@ -3504,17 +3441,7 @@
         <w:t xml:space="preserve">it displays the users name as well as their score. We are going a different route in where we are going to display the total points at the end of the </w:t>
       </w:r>
       <w:r>
-        <w:t xml:space="preserve">quiz and we won’t have the name inputted displayed due to when creating the login system, the user already created their name which </w:t>
-      </w:r>
-      <w:proofErr w:type="spellStart"/>
-      <w:proofErr w:type="gramStart"/>
-      <w:r>
-        <w:t>wont</w:t>
-      </w:r>
-      <w:proofErr w:type="spellEnd"/>
-      <w:proofErr w:type="gramEnd"/>
-      <w:r>
-        <w:t xml:space="preserve"> be allowed to change</w:t>
+        <w:t>quiz and we won’t have the name inputted displayed due to when creating the login system, the user already created their name which wont be allowed to change</w:t>
       </w:r>
     </w:p>
     <w:p>
@@ -3575,15 +3502,7 @@
         <w:t xml:space="preserve"> </w:t>
       </w:r>
       <w:r>
-        <w:t xml:space="preserve">the timer and question number </w:t>
-      </w:r>
-      <w:proofErr w:type="gramStart"/>
-      <w:r>
-        <w:t>is</w:t>
-      </w:r>
-      <w:proofErr w:type="gramEnd"/>
-      <w:r>
-        <w:t xml:space="preserve"> displayed when answering the question which is a smart feature I will try to envelop into my quiz so the user will know how many questions are left and how long they will have to do it.</w:t>
+        <w:t>the timer and question number is displayed when answering the question which is a smart feature I will try to envelop into my quiz so the user will know how many questions are left and how long they will have to do it.</w:t>
       </w:r>
     </w:p>
     <w:p>
@@ -3762,15 +3681,7 @@
         <w:t xml:space="preserve">the user can see his homework, when it is due and the subject of choice. Our program will take </w:t>
       </w:r>
       <w:r>
-        <w:t xml:space="preserve">the feature of displaying the deadline however it won’t be waiting for the teacher to mark as it will mark straight away. Furthermore, I will display the subject name and where </w:t>
-      </w:r>
-      <w:proofErr w:type="spellStart"/>
-      <w:r>
-        <w:t>its</w:t>
-      </w:r>
-      <w:proofErr w:type="spellEnd"/>
-      <w:r>
-        <w:t xml:space="preserve"> from in the specification. </w:t>
+        <w:t xml:space="preserve">the feature of displaying the deadline however it won’t be waiting for the teacher to mark as it will mark straight away. Furthermore, I will display the subject name and where its from in the specification. </w:t>
       </w:r>
     </w:p>
     <w:p>
@@ -3905,11 +3816,9 @@
       <w:r>
         <w:t xml:space="preserve">and query so the user can answer them. This data bases </w:t>
       </w:r>
-      <w:proofErr w:type="gramStart"/>
       <w:r>
         <w:t>has</w:t>
       </w:r>
-      <w:proofErr w:type="gramEnd"/>
       <w:r>
         <w:t xml:space="preserve"> to have at least 30 questions for each topic.</w:t>
       </w:r>
@@ -3978,17 +3887,7 @@
         <w:t>- due to this, there’s a lot of features we can’t include in our game such as a competitive 1v1 mode etc.</w:t>
       </w:r>
       <w:r>
-        <w:t xml:space="preserve"> Multiplayer games are more beneficial when it comes to studying as it makes it seem as its less studying and more of </w:t>
-      </w:r>
-      <w:proofErr w:type="spellStart"/>
-      <w:proofErr w:type="gramStart"/>
-      <w:r>
-        <w:t>a</w:t>
-      </w:r>
-      <w:proofErr w:type="spellEnd"/>
-      <w:proofErr w:type="gramEnd"/>
-      <w:r>
-        <w:t xml:space="preserve"> actual game, furthermore it can create competitiveness between students driving them to achieve more.</w:t>
+        <w:t xml:space="preserve"> Multiplayer games are more beneficial when it comes to studying as it makes it seem as its less studying and more of a actual game, furthermore it can create competitiveness between students driving them to achieve more.</w:t>
       </w:r>
     </w:p>
     <w:p>
@@ -4235,17 +4134,7 @@
         </w:numPr>
       </w:pPr>
       <w:r>
-        <w:t xml:space="preserve">Has to be </w:t>
-      </w:r>
-      <w:proofErr w:type="spellStart"/>
-      <w:proofErr w:type="gramStart"/>
-      <w:r>
-        <w:t>a</w:t>
-      </w:r>
-      <w:proofErr w:type="spellEnd"/>
-      <w:proofErr w:type="gramEnd"/>
-      <w:r>
-        <w:t xml:space="preserve"> email that a user has already registered with</w:t>
+        <w:t>Has to be a email that a user has already registered with</w:t>
       </w:r>
     </w:p>
     <w:p>
@@ -4318,15 +4207,7 @@
         </w:numPr>
       </w:pPr>
       <w:r>
-        <w:t xml:space="preserve">Has to have a number and </w:t>
-      </w:r>
-      <w:proofErr w:type="gramStart"/>
-      <w:r>
-        <w:t>a</w:t>
-      </w:r>
-      <w:proofErr w:type="gramEnd"/>
-      <w:r>
-        <w:t xml:space="preserve"> upper case and lower case</w:t>
+        <w:t>Has to have a number and a upper case and lower case</w:t>
       </w:r>
     </w:p>
     <w:p>
@@ -5666,15 +5547,7 @@
           </w:tcPr>
           <w:p>
             <w:r>
-              <w:t xml:space="preserve">Screenshot of trying to sign up with a password too long, too short and in between, with and without numbers and with and without </w:t>
-            </w:r>
-            <w:proofErr w:type="gramStart"/>
-            <w:r>
-              <w:t>a</w:t>
-            </w:r>
-            <w:proofErr w:type="gramEnd"/>
-            <w:r>
-              <w:t xml:space="preserve"> uppercase letter.</w:t>
+              <w:t>Screenshot of trying to sign up with a password too long, too short and in between, with and without numbers and with and without a uppercase letter.</w:t>
             </w:r>
           </w:p>
         </w:tc>
@@ -5960,15 +5833,7 @@
               <w:t>Screenshots of the interface background as well as fonts and buttons</w:t>
             </w:r>
             <w:r>
-              <w:t xml:space="preserve">. We will also input screenshots of </w:t>
-            </w:r>
-            <w:proofErr w:type="gramStart"/>
-            <w:r>
-              <w:t>stakeholders</w:t>
-            </w:r>
-            <w:proofErr w:type="gramEnd"/>
-            <w:r>
-              <w:t xml:space="preserve"> opinions of the user interface.</w:t>
+              <w:t>. We will also input screenshots of stakeholders opinions of the user interface.</w:t>
             </w:r>
           </w:p>
         </w:tc>
@@ -6500,7 +6365,18 @@
         </w:numPr>
       </w:pPr>
       <w:r>
-        <w:t>Allow user to select a subject and</w:t>
+        <w:t xml:space="preserve">Allow user to select a </w:t>
+      </w:r>
+      <w:r>
+        <w:t>type of quiz; custom or complex</w:t>
+      </w:r>
+    </w:p>
+    <w:p>
+      <w:pPr>
+        <w:ind w:left="360"/>
+      </w:pPr>
+      <w:r>
+        <w:t>If custom is picked:</w:t>
       </w:r>
     </w:p>
     <w:p>
@@ -6512,7 +6388,7 @@
         </w:numPr>
       </w:pPr>
       <w:r>
-        <w:t>Allow user to select a time and no of Questions and Start Quiz</w:t>
+        <w:t>Allow user to select a sub category from the geography specification</w:t>
       </w:r>
     </w:p>
     <w:p>
@@ -6524,7 +6400,13 @@
         </w:numPr>
       </w:pPr>
       <w:r>
-        <w:t>Get questions from the file</w:t>
+        <w:t>Allow user to select a time and n</w:t>
+      </w:r>
+      <w:r>
+        <w:t xml:space="preserve">umber </w:t>
+      </w:r>
+      <w:r>
+        <w:t>of Questions and Start Quiz</w:t>
       </w:r>
     </w:p>
     <w:p>
@@ -6536,7 +6418,7 @@
         </w:numPr>
       </w:pPr>
       <w:r>
-        <w:t>Select and display question and answers</w:t>
+        <w:t>Start timer</w:t>
       </w:r>
     </w:p>
     <w:p>
@@ -6548,7 +6430,10 @@
         </w:numPr>
       </w:pPr>
       <w:r>
-        <w:t>Check answer and update score</w:t>
+        <w:t>Get questions from the file</w:t>
+      </w:r>
+      <w:r>
+        <w:t xml:space="preserve"> and display the questions depending on the sub category picked</w:t>
       </w:r>
     </w:p>
     <w:p>
@@ -6559,9 +6444,6 @@
           <w:numId w:val="12"/>
         </w:numPr>
       </w:pPr>
-      <w:r>
-        <w:t>Go on to next question and Quiz</w:t>
-      </w:r>
     </w:p>
     <w:p>
       <w:pPr>
@@ -6572,6 +6454,42 @@
         </w:numPr>
       </w:pPr>
       <w:r>
+        <w:t>Check answer and update score</w:t>
+      </w:r>
+    </w:p>
+    <w:p>
+      <w:pPr>
+        <w:pStyle w:val="ListParagraph"/>
+        <w:numPr>
+          <w:ilvl w:val="0"/>
+          <w:numId w:val="12"/>
+        </w:numPr>
+      </w:pPr>
+      <w:r>
+        <w:t xml:space="preserve">Allow questions to be adaptable in difficulty </w:t>
+      </w:r>
+    </w:p>
+    <w:p>
+      <w:pPr>
+        <w:pStyle w:val="ListParagraph"/>
+        <w:numPr>
+          <w:ilvl w:val="0"/>
+          <w:numId w:val="12"/>
+        </w:numPr>
+      </w:pPr>
+      <w:r>
+        <w:t>Go on to next question and Quiz</w:t>
+      </w:r>
+    </w:p>
+    <w:p>
+      <w:pPr>
+        <w:pStyle w:val="ListParagraph"/>
+        <w:numPr>
+          <w:ilvl w:val="0"/>
+          <w:numId w:val="12"/>
+        </w:numPr>
+      </w:pPr>
+      <w:r>
         <w:t>Display score</w:t>
       </w:r>
     </w:p>
@@ -6581,19 +6499,82 @@
         <w:pStyle w:val="Heading2"/>
       </w:pPr>
       <w:r>
-        <w:t xml:space="preserve">Stage 1 - </w:t>
-      </w:r>
-      <w:r>
-        <w:t>Allow user to select a subject</w:t>
-      </w:r>
-    </w:p>
-    <w:p>
-      <w:r>
+        <w:t xml:space="preserve">Stage 1 </w:t>
+      </w:r>
+      <w:r>
+        <w:t>-</w:t>
+      </w:r>
+      <w:r>
+        <w:t xml:space="preserve"> Give user a choice of doing a custom quiz or complex quiz</w:t>
+      </w:r>
+    </w:p>
+    <w:p/>
+    <w:p>
+      <w:r>
+        <w:t xml:space="preserve">If </w:t>
+      </w:r>
+      <w:r>
+        <w:t>Custom Quiz</w:t>
+      </w:r>
+      <w:r>
+        <w:t xml:space="preserve"> is picked</w:t>
+      </w:r>
+      <w:r>
+        <w:t>:</w:t>
+      </w:r>
+    </w:p>
+    <w:p>
+      <w:pPr>
+        <w:pStyle w:val="Heading2"/>
+      </w:pPr>
+      <w:r>
+        <w:t>Stage 1</w:t>
+      </w:r>
+      <w:r>
+        <w:t>-</w:t>
+      </w:r>
+      <w:r>
+        <w:t xml:space="preserve"> Allow user to select a subject</w:t>
+      </w:r>
+    </w:p>
+    <w:p>
+      <w:pPr>
+        <w:pStyle w:val="Heading2"/>
+      </w:pPr>
+      <w:r>
+        <w:t>Stage 2</w:t>
+      </w:r>
+      <w:r>
+        <w:t xml:space="preserve"> </w:t>
+      </w:r>
+      <w:r>
+        <w:t>- Allow user to select a time and no of Questions and Start Quiz</w:t>
+      </w:r>
+    </w:p>
+    <w:p>
+      <w:pPr>
+        <w:pStyle w:val="Heading2"/>
+      </w:pPr>
+      <w:r>
+        <w:t>Stage 3</w:t>
+      </w:r>
+      <w:r>
+        <w:t xml:space="preserve"> </w:t>
+      </w:r>
+      <w:r>
+        <w:t>- Get questions from the file</w:t>
+      </w:r>
+    </w:p>
+    <w:p>
+      <w:r>
+        <w:rPr>
+          <w:noProof/>
+        </w:rPr>
         <w:drawing>
-          <wp:inline distT="0" distB="0" distL="0" distR="0" wp14:anchorId="30359584" wp14:editId="12B5B5AF">
-            <wp:extent cx="3206915" cy="1892397"/>
+          <wp:inline distT="0" distB="0" distL="0" distR="0" wp14:anchorId="07B50D02" wp14:editId="47C0B023">
+            <wp:extent cx="4902452" cy="2730640"/>
             <wp:effectExtent l="0" t="0" r="0" b="0"/>
-            <wp:docPr id="1567132415" name="Picture 1"/>
+            <wp:docPr id="94189476" name="Picture 1"/>
             <wp:cNvGraphicFramePr>
               <a:graphicFrameLocks xmlns:a="http://schemas.openxmlformats.org/drawingml/2006/main" noChangeAspect="1"/>
             </wp:cNvGraphicFramePr>
@@ -6601,7 +6582,7 @@
               <a:graphicData uri="http://schemas.openxmlformats.org/drawingml/2006/picture">
                 <pic:pic xmlns:pic="http://schemas.openxmlformats.org/drawingml/2006/picture">
                   <pic:nvPicPr>
-                    <pic:cNvPr id="1567132415" name=""/>
+                    <pic:cNvPr id="94189476" name=""/>
                     <pic:cNvPicPr/>
                   </pic:nvPicPr>
                   <pic:blipFill>
@@ -6613,7 +6594,7 @@
                   <pic:spPr>
                     <a:xfrm>
                       <a:off x="0" y="0"/>
-                      <a:ext cx="3206915" cy="1892397"/>
+                      <a:ext cx="4902452" cy="2730640"/>
                     </a:xfrm>
                     <a:prstGeom prst="rect">
                       <a:avLst/>
@@ -6626,59 +6607,128 @@
         </w:drawing>
       </w:r>
     </w:p>
-    <w:p/>
-    <w:p/>
-    <w:p/>
-    <w:p>
-      <w:r>
-        <w:t xml:space="preserve">Stage 2 - </w:t>
-      </w:r>
-      <w:r>
-        <w:t>Allow user to select a time and no of Questions and Start Quiz</w:t>
-      </w:r>
-    </w:p>
-    <w:p>
-      <w:r>
-        <w:t xml:space="preserve">Stage 3 - </w:t>
-      </w:r>
-      <w:r>
-        <w:t>Get questions from the file</w:t>
-      </w:r>
-    </w:p>
-    <w:p>
-      <w:r>
-        <w:t xml:space="preserve">Stage 4 - </w:t>
-      </w:r>
-      <w:r>
-        <w:t>Select and display question and answers</w:t>
-      </w:r>
-    </w:p>
-    <w:p>
-      <w:r>
-        <w:t xml:space="preserve">Stage 5 - </w:t>
-      </w:r>
-      <w:r>
-        <w:t>Check answer and update score</w:t>
-      </w:r>
-    </w:p>
-    <w:p>
-      <w:r>
-        <w:t xml:space="preserve">Stage 6 - </w:t>
-      </w:r>
-      <w:r>
-        <w:t>Go on to next question and Quiz</w:t>
-      </w:r>
-    </w:p>
-    <w:p>
-      <w:r>
-        <w:t xml:space="preserve">Stage 7 - </w:t>
-      </w:r>
-      <w:r>
-        <w:t>Display score</w:t>
-      </w:r>
-    </w:p>
-    <w:p/>
-    <w:p/>
+    <w:p>
+      <w:pPr>
+        <w:pStyle w:val="Heading2"/>
+      </w:pPr>
+      <w:r>
+        <w:lastRenderedPageBreak/>
+        <w:t>Stage 4 - Select and display question and answers</w:t>
+      </w:r>
+    </w:p>
+    <w:p>
+      <w:r>
+        <w:rPr>
+          <w:noProof/>
+        </w:rPr>
+        <w:drawing>
+          <wp:inline distT="0" distB="0" distL="0" distR="0" wp14:anchorId="1D251C39" wp14:editId="33B867B6">
+            <wp:extent cx="4902452" cy="3930852"/>
+            <wp:effectExtent l="0" t="0" r="0" b="0"/>
+            <wp:docPr id="246790555" name="Picture 1"/>
+            <wp:cNvGraphicFramePr>
+              <a:graphicFrameLocks xmlns:a="http://schemas.openxmlformats.org/drawingml/2006/main" noChangeAspect="1"/>
+            </wp:cNvGraphicFramePr>
+            <a:graphic xmlns:a="http://schemas.openxmlformats.org/drawingml/2006/main">
+              <a:graphicData uri="http://schemas.openxmlformats.org/drawingml/2006/picture">
+                <pic:pic xmlns:pic="http://schemas.openxmlformats.org/drawingml/2006/picture">
+                  <pic:nvPicPr>
+                    <pic:cNvPr id="246790555" name=""/>
+                    <pic:cNvPicPr/>
+                  </pic:nvPicPr>
+                  <pic:blipFill>
+                    <a:blip r:embed="rId26"/>
+                    <a:stretch>
+                      <a:fillRect/>
+                    </a:stretch>
+                  </pic:blipFill>
+                  <pic:spPr>
+                    <a:xfrm>
+                      <a:off x="0" y="0"/>
+                      <a:ext cx="4902452" cy="3930852"/>
+                    </a:xfrm>
+                    <a:prstGeom prst="rect">
+                      <a:avLst/>
+                    </a:prstGeom>
+                  </pic:spPr>
+                </pic:pic>
+              </a:graphicData>
+            </a:graphic>
+          </wp:inline>
+        </w:drawing>
+      </w:r>
+    </w:p>
+    <w:p>
+      <w:r>
+        <w:t>Here we use the push and pop method to output our geography questions from the csv file.</w:t>
+      </w:r>
+    </w:p>
+    <w:p>
+      <w:pPr>
+        <w:pStyle w:val="Heading2"/>
+      </w:pPr>
+      <w:r>
+        <w:t>Stage 5 - Check answer and update score</w:t>
+      </w:r>
+    </w:p>
+    <w:p>
+      <w:pPr>
+        <w:pStyle w:val="Heading2"/>
+      </w:pPr>
+      <w:r>
+        <w:t>Stage 6 - Go on to next question and Quiz</w:t>
+      </w:r>
+    </w:p>
+    <w:p>
+      <w:pPr>
+        <w:pStyle w:val="Heading2"/>
+      </w:pPr>
+      <w:r>
+        <w:t>Stage 7 - Display score</w:t>
+      </w:r>
+      <w:r>
+        <w:t xml:space="preserve"> and parts where improvement needed</w:t>
+      </w:r>
+    </w:p>
+    <w:p>
+      <w:r>
+        <w:drawing>
+          <wp:inline distT="0" distB="0" distL="0" distR="0" wp14:anchorId="48E45B90" wp14:editId="386FE735">
+            <wp:extent cx="5731510" cy="3024505"/>
+            <wp:effectExtent l="0" t="0" r="2540" b="4445"/>
+            <wp:docPr id="1849474608" name="Picture 1"/>
+            <wp:cNvGraphicFramePr>
+              <a:graphicFrameLocks xmlns:a="http://schemas.openxmlformats.org/drawingml/2006/main" noChangeAspect="1"/>
+            </wp:cNvGraphicFramePr>
+            <a:graphic xmlns:a="http://schemas.openxmlformats.org/drawingml/2006/main">
+              <a:graphicData uri="http://schemas.openxmlformats.org/drawingml/2006/picture">
+                <pic:pic xmlns:pic="http://schemas.openxmlformats.org/drawingml/2006/picture">
+                  <pic:nvPicPr>
+                    <pic:cNvPr id="1849474608" name=""/>
+                    <pic:cNvPicPr/>
+                  </pic:nvPicPr>
+                  <pic:blipFill>
+                    <a:blip r:embed="rId27"/>
+                    <a:stretch>
+                      <a:fillRect/>
+                    </a:stretch>
+                  </pic:blipFill>
+                  <pic:spPr>
+                    <a:xfrm>
+                      <a:off x="0" y="0"/>
+                      <a:ext cx="5731510" cy="3024505"/>
+                    </a:xfrm>
+                    <a:prstGeom prst="rect">
+                      <a:avLst/>
+                    </a:prstGeom>
+                  </pic:spPr>
+                </pic:pic>
+              </a:graphicData>
+            </a:graphic>
+          </wp:inline>
+        </w:drawing>
+      </w:r>
+    </w:p>
     <w:sectPr>
       <w:pgSz w:w="11906" w:h="16838"/>
       <w:pgMar w:top="1440" w:right="1440" w:bottom="1440" w:left="1440" w:header="708" w:footer="708" w:gutter="0"/>

</xml_diff>